<commit_message>
Modify original files to Brookings
</commit_message>
<xml_diff>
--- a/documentation/matlab_process.docx
+++ b/documentation/matlab_process.docx
@@ -6,6 +6,9 @@
       <w:r>
         <w:t>Growth-at-Risk MATLAB program flow</w:t>
       </w:r>
+      <w:r>
+        <w:t xml:space="preserve"> and adjustments</w:t>
+      </w:r>
     </w:p>
     <w:p>
       <w:proofErr w:type="spellStart"/>
@@ -32,6 +35,9 @@
       <w:r>
         <w:t>DataProcess</w:t>
       </w:r>
+      <w:r>
+        <w:t>_brookings</w:t>
+      </w:r>
       <w:proofErr w:type="spellEnd"/>
       <w:r>
         <w:t>(aux)</w:t>
@@ -45,6 +51,9 @@
       <w:r>
         <w:t>get_fci</w:t>
       </w:r>
+      <w:r>
+        <w:t>_brookings</w:t>
+      </w:r>
       <w:proofErr w:type="spellEnd"/>
       <w:r>
         <w:t>(aux)</w:t>
@@ -55,6 +64,28 @@
         <w:ind w:left="720" w:firstLine="720"/>
       </w:pPr>
       <w:r>
+        <w:t xml:space="preserve">Notes: Brookings version </w:t>
+      </w:r>
+      <w:r>
+        <w:t xml:space="preserve">modifies </w:t>
+      </w:r>
+      <w:proofErr w:type="spellStart"/>
+      <w:r>
+        <w:rPr>
+          <w:i/>
+        </w:rPr>
+        <w:t>splitvars</w:t>
+      </w:r>
+      <w:proofErr w:type="spellEnd"/>
+      <w:r>
+        <w:t>, which is a new command in MATLAB 2019</w:t>
+      </w:r>
+    </w:p>
+    <w:p>
+      <w:pPr>
+        <w:ind w:left="720" w:firstLine="720"/>
+      </w:pPr>
+      <w:r>
         <w:tab/>
       </w:r>
       <w:proofErr w:type="spellStart"/>
@@ -72,11 +103,28 @@
       </w:pPr>
       <w:r>
         <w:tab/>
+        <w:t>Note: Standardize data so mean = 0 and variance = 1 ignoring missing variables</w:t>
+      </w:r>
+    </w:p>
+    <w:p>
+      <w:pPr>
+        <w:ind w:left="720" w:firstLine="720"/>
+      </w:pPr>
+      <w:r>
+        <w:tab/>
         <w:t>standardize(x)</w:t>
       </w:r>
     </w:p>
     <w:p>
       <w:pPr>
+        <w:ind w:left="1440" w:firstLine="720"/>
+      </w:pPr>
+      <w:r>
+        <w:t>Note: Standardize data so mean = 0 and variance = 1</w:t>
+      </w:r>
+    </w:p>
+    <w:p>
+      <w:pPr>
         <w:ind w:left="720" w:firstLine="720"/>
       </w:pPr>
       <w:r>
@@ -106,20 +154,90 @@
     </w:p>
     <w:p>
       <w:pPr>
+        <w:ind w:left="1440" w:firstLine="720"/>
+      </w:pPr>
+      <w:r>
+        <w:t>e</w:t>
+      </w:r>
+      <w:r>
+        <w:t>xtract(</w:t>
+      </w:r>
+      <w:proofErr w:type="spellStart"/>
+      <w:proofErr w:type="gramStart"/>
+      <w:r>
+        <w:t>data,k</w:t>
+      </w:r>
+      <w:proofErr w:type="spellEnd"/>
+      <w:proofErr w:type="gramEnd"/>
+      <w:r>
+        <w:t>)</w:t>
+      </w:r>
+    </w:p>
+    <w:p>
+      <w:pPr>
+        <w:ind w:left="1440" w:firstLine="720"/>
+      </w:pPr>
+      <w:proofErr w:type="spellStart"/>
+      <w:r>
+        <w:t>ols_pc_dfm</w:t>
+      </w:r>
+      <w:proofErr w:type="spellEnd"/>
+      <w:r>
+        <w:t>(data</w:t>
+      </w:r>
+      <w:proofErr w:type="gramStart"/>
+      <w:r>
+        <w:t>1,data</w:t>
+      </w:r>
+      <w:proofErr w:type="gramEnd"/>
+      <w:r>
+        <w:t>2,data3,y[t],</w:t>
+      </w:r>
+      <w:proofErr w:type="spellStart"/>
+      <w:r>
+        <w:t>n,p,r,nfac,nlag</w:t>
+      </w:r>
+      <w:proofErr w:type="spellEnd"/>
+      <w:r>
+        <w:t>)</w:t>
+      </w:r>
+    </w:p>
+    <w:p>
+      <w:pPr>
         <w:ind w:left="720" w:firstLine="720"/>
       </w:pPr>
       <w:r>
-        <w:t>e</w:t>
-      </w:r>
-      <w:r>
-        <w:t>xtract(</w:t>
-      </w:r>
-      <w:proofErr w:type="spellStart"/>
-      <w:proofErr w:type="gramStart"/>
-      <w:r>
-        <w:t>data,k</w:t>
-      </w:r>
-      <w:proofErr w:type="spellEnd"/>
+        <w:tab/>
+      </w:r>
+      <w:proofErr w:type="spellStart"/>
+      <w:r>
+        <w:t>olssvd</w:t>
+      </w:r>
+      <w:proofErr w:type="spellEnd"/>
+      <w:r>
+        <w:t>(data</w:t>
+      </w:r>
+      <w:proofErr w:type="gramStart"/>
+      <w:r>
+        <w:t>1,data</w:t>
+      </w:r>
+      <w:proofErr w:type="gramEnd"/>
+      <w:r>
+        <w:t>2)</w:t>
+      </w:r>
+    </w:p>
+    <w:p>
+      <w:pPr>
+        <w:ind w:left="720" w:firstLine="720"/>
+      </w:pPr>
+      <w:r>
+        <w:tab/>
+        <w:t>mlag2(data</w:t>
+      </w:r>
+      <w:proofErr w:type="gramStart"/>
+      <w:r>
+        <w:t>2,nlag</w:t>
+      </w:r>
       <w:proofErr w:type="gramEnd"/>
       <w:r>
         <w:t>)</w:t>
@@ -127,77 +245,7 @@
     </w:p>
     <w:p>
       <w:pPr>
-        <w:ind w:left="720" w:firstLine="720"/>
-      </w:pPr>
-      <w:proofErr w:type="spellStart"/>
-      <w:r>
-        <w:t>ols_pc_dfm</w:t>
-      </w:r>
-      <w:proofErr w:type="spellEnd"/>
-      <w:r>
-        <w:t>(data</w:t>
-      </w:r>
-      <w:proofErr w:type="gramStart"/>
-      <w:r>
-        <w:t>1,data</w:t>
-      </w:r>
-      <w:proofErr w:type="gramEnd"/>
-      <w:r>
-        <w:t>2,data3,y[t],</w:t>
-      </w:r>
-      <w:proofErr w:type="spellStart"/>
-      <w:r>
-        <w:t>n,p,r,nfac,nlag</w:t>
-      </w:r>
-      <w:proofErr w:type="spellEnd"/>
-      <w:r>
-        <w:t>)</w:t>
-      </w:r>
-    </w:p>
-    <w:p>
-      <w:pPr>
-        <w:ind w:left="720" w:firstLine="720"/>
-      </w:pPr>
-      <w:r>
-        <w:tab/>
-      </w:r>
-      <w:proofErr w:type="spellStart"/>
-      <w:r>
-        <w:t>olssvd</w:t>
-      </w:r>
-      <w:proofErr w:type="spellEnd"/>
-      <w:r>
-        <w:t>(data</w:t>
-      </w:r>
-      <w:proofErr w:type="gramStart"/>
-      <w:r>
-        <w:t>1,data</w:t>
-      </w:r>
-      <w:proofErr w:type="gramEnd"/>
-      <w:r>
-        <w:t>2)</w:t>
-      </w:r>
-    </w:p>
-    <w:p>
-      <w:pPr>
-        <w:ind w:left="720" w:firstLine="720"/>
-      </w:pPr>
-      <w:r>
-        <w:tab/>
-        <w:t>mlag2(data</w:t>
-      </w:r>
-      <w:proofErr w:type="gramStart"/>
-      <w:r>
-        <w:t>2,nlag</w:t>
-      </w:r>
-      <w:proofErr w:type="gramEnd"/>
-      <w:r>
-        <w:t>)</w:t>
-      </w:r>
-    </w:p>
-    <w:p>
-      <w:pPr>
-        <w:ind w:left="720" w:firstLine="720"/>
+        <w:ind w:left="1440" w:firstLine="720"/>
       </w:pPr>
       <w:proofErr w:type="spellStart"/>
       <w:r>
@@ -218,7 +266,7 @@
     </w:p>
     <w:p>
       <w:pPr>
-        <w:ind w:left="720" w:firstLine="720"/>
+        <w:ind w:left="1440" w:firstLine="720"/>
       </w:pPr>
       <w:proofErr w:type="spellStart"/>
       <w:r>
@@ -239,7 +287,7 @@
     </w:p>
     <w:p>
       <w:pPr>
-        <w:ind w:left="720" w:firstLine="720"/>
+        <w:ind w:left="1440" w:firstLine="720"/>
       </w:pPr>
       <w:proofErr w:type="spellStart"/>
       <w:r>
@@ -261,14 +309,298 @@
     <w:p>
       <w:r>
         <w:tab/>
-        <w:t>s</w:t>
+      </w:r>
+      <w:r>
+        <w:tab/>
+      </w:r>
+      <w:proofErr w:type="spellStart"/>
+      <w:r>
+        <w:t>movavg_brook</w:t>
       </w:r>
       <w:bookmarkStart w:id="0" w:name="_GoBack"/>
       <w:bookmarkEnd w:id="0"/>
       <w:r>
-        <w:t>ynchronize(data1,data2)</w:t>
-      </w:r>
-    </w:p>
+        <w:t>ings</w:t>
+      </w:r>
+      <w:proofErr w:type="spellEnd"/>
+      <w:r>
+        <w:t>(</w:t>
+      </w:r>
+      <w:proofErr w:type="spellStart"/>
+      <w:proofErr w:type="gramStart"/>
+      <w:r>
+        <w:t>data,type</w:t>
+      </w:r>
+      <w:proofErr w:type="gramEnd"/>
+      <w:r>
+        <w:t>,lag</w:t>
+      </w:r>
+      <w:proofErr w:type="spellEnd"/>
+      <w:r>
+        <w:t>) [user written, need to verify]</w:t>
+      </w:r>
+    </w:p>
+    <w:p>
+      <w:r>
+        <w:tab/>
+      </w:r>
+      <w:r>
+        <w:tab/>
+      </w:r>
+      <w:proofErr w:type="spellStart"/>
+      <w:r>
+        <w:t>normalize_</w:t>
+      </w:r>
+      <w:proofErr w:type="gramStart"/>
+      <w:r>
+        <w:t>brookings</w:t>
+      </w:r>
+      <w:proofErr w:type="spellEnd"/>
+      <w:r>
+        <w:t>(</w:t>
+      </w:r>
+      <w:proofErr w:type="gramEnd"/>
+      <w:r>
+        <w:t xml:space="preserve">…) </w:t>
+      </w:r>
+    </w:p>
+    <w:p>
+      <w:r>
+        <w:tab/>
+      </w:r>
+      <w:proofErr w:type="spellStart"/>
+      <w:r>
+        <w:t>get_gar_timeseries</w:t>
+      </w:r>
+      <w:proofErr w:type="spellEnd"/>
+      <w:r>
+        <w:t>(</w:t>
+      </w:r>
+      <w:proofErr w:type="spellStart"/>
+      <w:proofErr w:type="gramStart"/>
+      <w:r>
+        <w:t>aux,Params</w:t>
+      </w:r>
+      <w:proofErr w:type="spellEnd"/>
+      <w:proofErr w:type="gramEnd"/>
+      <w:r>
+        <w:t>)</w:t>
+      </w:r>
+    </w:p>
+    <w:p>
+      <w:r>
+        <w:tab/>
+      </w:r>
+      <w:r>
+        <w:tab/>
+      </w:r>
+      <w:proofErr w:type="spellStart"/>
+      <w:r>
+        <w:t>rq</w:t>
+      </w:r>
+      <w:proofErr w:type="spellEnd"/>
+      <w:r>
+        <w:t>(data</w:t>
+      </w:r>
+      <w:proofErr w:type="gramStart"/>
+      <w:r>
+        <w:t>1,data</w:t>
+      </w:r>
+      <w:proofErr w:type="gramEnd"/>
+      <w:r>
+        <w:t>2,quantile)</w:t>
+      </w:r>
+    </w:p>
+    <w:p>
+      <w:r>
+        <w:tab/>
+      </w:r>
+      <w:r>
+        <w:tab/>
+      </w:r>
+      <w:r>
+        <w:tab/>
+      </w:r>
+      <w:proofErr w:type="spellStart"/>
+      <w:r>
+        <w:t>rq_fnm</w:t>
+      </w:r>
+      <w:proofErr w:type="spellEnd"/>
+      <w:r>
+        <w:t>(data</w:t>
+      </w:r>
+      <w:proofErr w:type="gramStart"/>
+      <w:r>
+        <w:t>1,data</w:t>
+      </w:r>
+      <w:proofErr w:type="gramEnd"/>
+      <w:r>
+        <w:t>2,quantile)</w:t>
+      </w:r>
+    </w:p>
+    <w:p>
+      <w:pPr>
+        <w:ind w:left="1440" w:firstLine="720"/>
+      </w:pPr>
+      <w:proofErr w:type="spellStart"/>
+      <w:r>
+        <w:t>lp_</w:t>
+      </w:r>
+      <w:proofErr w:type="gramStart"/>
+      <w:r>
+        <w:t>fnm</w:t>
+      </w:r>
+      <w:proofErr w:type="spellEnd"/>
+      <w:r>
+        <w:t>(</w:t>
+      </w:r>
+      <w:proofErr w:type="gramEnd"/>
+    </w:p>
+    <w:p>
+      <w:pPr>
+        <w:ind w:left="1440" w:firstLine="720"/>
+      </w:pPr>
+      <w:proofErr w:type="gramStart"/>
+      <w:r>
+        <w:t>bound(</w:t>
+      </w:r>
+      <w:proofErr w:type="gramEnd"/>
+    </w:p>
+    <w:p>
+      <w:r>
+        <w:tab/>
+      </w:r>
+      <w:proofErr w:type="spellStart"/>
+      <w:r>
+        <w:t>get_gar_coefficient</w:t>
+      </w:r>
+      <w:proofErr w:type="spellEnd"/>
+      <w:r>
+        <w:t>(</w:t>
+      </w:r>
+      <w:proofErr w:type="spellStart"/>
+      <w:proofErr w:type="gramStart"/>
+      <w:r>
+        <w:t>aux,Params</w:t>
+      </w:r>
+      <w:proofErr w:type="spellEnd"/>
+      <w:proofErr w:type="gramEnd"/>
+      <w:r>
+        <w:t>)</w:t>
+      </w:r>
+    </w:p>
+    <w:p>
+      <w:r>
+        <w:tab/>
+      </w:r>
+      <w:r>
+        <w:tab/>
+      </w:r>
+      <w:proofErr w:type="spellStart"/>
+      <w:r>
+        <w:t>rq</w:t>
+      </w:r>
+      <w:proofErr w:type="spellEnd"/>
+      <w:r>
+        <w:t>(data</w:t>
+      </w:r>
+      <w:proofErr w:type="gramStart"/>
+      <w:r>
+        <w:t>1,data</w:t>
+      </w:r>
+      <w:proofErr w:type="gramEnd"/>
+      <w:r>
+        <w:t>2,quantile)</w:t>
+      </w:r>
+    </w:p>
+    <w:p>
+      <w:r>
+        <w:tab/>
+      </w:r>
+      <w:r>
+        <w:tab/>
+      </w:r>
+      <w:r>
+        <w:tab/>
+      </w:r>
+      <w:proofErr w:type="spellStart"/>
+      <w:r>
+        <w:t>rq_fnm</w:t>
+      </w:r>
+      <w:proofErr w:type="spellEnd"/>
+      <w:r>
+        <w:t>(data</w:t>
+      </w:r>
+      <w:proofErr w:type="gramStart"/>
+      <w:r>
+        <w:t>1,data</w:t>
+      </w:r>
+      <w:proofErr w:type="gramEnd"/>
+      <w:r>
+        <w:t>2,quantile)</w:t>
+      </w:r>
+    </w:p>
+    <w:p>
+      <w:pPr>
+        <w:ind w:left="1440" w:firstLine="720"/>
+      </w:pPr>
+      <w:proofErr w:type="spellStart"/>
+      <w:r>
+        <w:t>lp_</w:t>
+      </w:r>
+      <w:proofErr w:type="gramStart"/>
+      <w:r>
+        <w:t>fnm</w:t>
+      </w:r>
+      <w:proofErr w:type="spellEnd"/>
+      <w:r>
+        <w:t>(</w:t>
+      </w:r>
+      <w:proofErr w:type="gramEnd"/>
+    </w:p>
+    <w:p>
+      <w:pPr>
+        <w:ind w:left="1440" w:firstLine="720"/>
+      </w:pPr>
+      <w:proofErr w:type="gramStart"/>
+      <w:r>
+        <w:lastRenderedPageBreak/>
+        <w:t>bound(</w:t>
+      </w:r>
+      <w:proofErr w:type="gramEnd"/>
+    </w:p>
+    <w:p>
+      <w:r>
+        <w:br w:type="page"/>
+      </w:r>
+    </w:p>
+    <w:p>
+      <w:r>
+        <w:lastRenderedPageBreak/>
+        <w:t>Questions:</w:t>
+      </w:r>
+    </w:p>
+    <w:p>
+      <w:pPr>
+        <w:pStyle w:val="ListParagraph"/>
+        <w:numPr>
+          <w:ilvl w:val="0"/>
+          <w:numId w:val="1"/>
+        </w:numPr>
+      </w:pPr>
+      <w:r>
+        <w:t xml:space="preserve">Are </w:t>
+      </w:r>
+      <w:proofErr w:type="spellStart"/>
+      <w:r>
+        <w:t>sov_spread_q</w:t>
+      </w:r>
+      <w:proofErr w:type="spellEnd"/>
+      <w:r>
+        <w:t xml:space="preserve"> supposed to be all zeros?</w:t>
+      </w:r>
+    </w:p>
+    <w:p/>
     <w:sectPr>
       <w:pgSz w:w="12240" w:h="15840"/>
       <w:pgMar w:top="1440" w:right="1440" w:bottom="1440" w:left="1440" w:header="720" w:footer="720" w:gutter="0"/>
@@ -277,6 +609,103 @@
     </w:sectPr>
   </w:body>
 </w:document>
+</file>
+
+<file path=word/numbering.xml><?xml version="1.0" encoding="utf-8"?>
+<w:numbering xmlns:wpc="http://schemas.microsoft.com/office/word/2010/wordprocessingCanvas" xmlns:cx="http://schemas.microsoft.com/office/drawing/2014/chartex" xmlns:cx1="http://schemas.microsoft.com/office/drawing/2015/9/8/chartex" xmlns:cx2="http://schemas.microsoft.com/office/drawing/2015/10/21/chartex" xmlns:cx3="http://schemas.microsoft.com/office/drawing/2016/5/9/chartex" xmlns:cx4="http://schemas.microsoft.com/office/drawing/2016/5/10/chartex" xmlns:cx5="http://schemas.microsoft.com/office/drawing/2016/5/11/chartex" xmlns:cx6="http://schemas.microsoft.com/office/drawing/2016/5/12/chartex" xmlns:cx7="http://schemas.microsoft.com/office/drawing/2016/5/13/chartex" xmlns:cx8="http://schemas.microsoft.com/office/drawing/2016/5/14/chartex" xmlns:mc="http://schemas.openxmlformats.org/markup-compatibility/2006" xmlns:aink="http://schemas.microsoft.com/office/drawing/2016/ink" xmlns:am3d="http://schemas.microsoft.com/office/drawing/2017/model3d" xmlns:o="urn:schemas-microsoft-com:office:office" xmlns:r="http://schemas.openxmlformats.org/officeDocument/2006/relationships" xmlns:m="http://schemas.openxmlformats.org/officeDocument/2006/math" xmlns:v="urn:schemas-microsoft-com:vml" xmlns:wp14="http://schemas.microsoft.com/office/word/2010/wordprocessingDrawing" xmlns:wp="http://schemas.openxmlformats.org/drawingml/2006/wordprocessingDrawing" xmlns:w10="urn:schemas-microsoft-com:office:word" xmlns:w="http://schemas.openxmlformats.org/wordprocessingml/2006/main" xmlns:w14="http://schemas.microsoft.com/office/word/2010/wordml" xmlns:w15="http://schemas.microsoft.com/office/word/2012/wordml" xmlns:w16cid="http://schemas.microsoft.com/office/word/2016/wordml/cid" xmlns:w16se="http://schemas.microsoft.com/office/word/2015/wordml/symex" xmlns:wpg="http://schemas.microsoft.com/office/word/2010/wordprocessingGroup" xmlns:wpi="http://schemas.microsoft.com/office/word/2010/wordprocessingInk" xmlns:wne="http://schemas.microsoft.com/office/word/2006/wordml" xmlns:wps="http://schemas.microsoft.com/office/word/2010/wordprocessingShape" mc:Ignorable="w14 w15 w16se w16cid wp14">
+  <w:abstractNum w:abstractNumId="0" w15:restartNumberingAfterBreak="0">
+    <w:nsid w:val="593B63F9"/>
+    <w:multiLevelType w:val="hybridMultilevel"/>
+    <w:tmpl w:val="B91AC23A"/>
+    <w:lvl w:ilvl="0" w:tplc="0409000F">
+      <w:start w:val="1"/>
+      <w:numFmt w:val="decimal"/>
+      <w:lvlText w:val="%1."/>
+      <w:lvlJc w:val="left"/>
+      <w:pPr>
+        <w:ind w:left="720" w:hanging="360"/>
+      </w:pPr>
+      <w:rPr>
+        <w:rFonts w:hint="default"/>
+      </w:rPr>
+    </w:lvl>
+    <w:lvl w:ilvl="1" w:tplc="04090019" w:tentative="1">
+      <w:start w:val="1"/>
+      <w:numFmt w:val="lowerLetter"/>
+      <w:lvlText w:val="%2."/>
+      <w:lvlJc w:val="left"/>
+      <w:pPr>
+        <w:ind w:left="1440" w:hanging="360"/>
+      </w:pPr>
+    </w:lvl>
+    <w:lvl w:ilvl="2" w:tplc="0409001B" w:tentative="1">
+      <w:start w:val="1"/>
+      <w:numFmt w:val="lowerRoman"/>
+      <w:lvlText w:val="%3."/>
+      <w:lvlJc w:val="right"/>
+      <w:pPr>
+        <w:ind w:left="2160" w:hanging="180"/>
+      </w:pPr>
+    </w:lvl>
+    <w:lvl w:ilvl="3" w:tplc="0409000F" w:tentative="1">
+      <w:start w:val="1"/>
+      <w:numFmt w:val="decimal"/>
+      <w:lvlText w:val="%4."/>
+      <w:lvlJc w:val="left"/>
+      <w:pPr>
+        <w:ind w:left="2880" w:hanging="360"/>
+      </w:pPr>
+    </w:lvl>
+    <w:lvl w:ilvl="4" w:tplc="04090019" w:tentative="1">
+      <w:start w:val="1"/>
+      <w:numFmt w:val="lowerLetter"/>
+      <w:lvlText w:val="%5."/>
+      <w:lvlJc w:val="left"/>
+      <w:pPr>
+        <w:ind w:left="3600" w:hanging="360"/>
+      </w:pPr>
+    </w:lvl>
+    <w:lvl w:ilvl="5" w:tplc="0409001B" w:tentative="1">
+      <w:start w:val="1"/>
+      <w:numFmt w:val="lowerRoman"/>
+      <w:lvlText w:val="%6."/>
+      <w:lvlJc w:val="right"/>
+      <w:pPr>
+        <w:ind w:left="4320" w:hanging="180"/>
+      </w:pPr>
+    </w:lvl>
+    <w:lvl w:ilvl="6" w:tplc="0409000F" w:tentative="1">
+      <w:start w:val="1"/>
+      <w:numFmt w:val="decimal"/>
+      <w:lvlText w:val="%7."/>
+      <w:lvlJc w:val="left"/>
+      <w:pPr>
+        <w:ind w:left="5040" w:hanging="360"/>
+      </w:pPr>
+    </w:lvl>
+    <w:lvl w:ilvl="7" w:tplc="04090019" w:tentative="1">
+      <w:start w:val="1"/>
+      <w:numFmt w:val="lowerLetter"/>
+      <w:lvlText w:val="%8."/>
+      <w:lvlJc w:val="left"/>
+      <w:pPr>
+        <w:ind w:left="5760" w:hanging="360"/>
+      </w:pPr>
+    </w:lvl>
+    <w:lvl w:ilvl="8" w:tplc="0409001B" w:tentative="1">
+      <w:start w:val="1"/>
+      <w:numFmt w:val="lowerRoman"/>
+      <w:lvlText w:val="%9."/>
+      <w:lvlJc w:val="right"/>
+      <w:pPr>
+        <w:ind w:left="6480" w:hanging="180"/>
+      </w:pPr>
+    </w:lvl>
+  </w:abstractNum>
+  <w:num w:numId="1">
+    <w:abstractNumId w:val="0"/>
+  </w:num>
+</w:numbering>
 </file>
 
 <file path=word/styles.xml><?xml version="1.0" encoding="utf-8"?>
@@ -704,6 +1133,17 @@
     <w:semiHidden/>
     <w:unhideWhenUsed/>
   </w:style>
+  <w:style w:type="paragraph" w:styleId="ListParagraph">
+    <w:name w:val="List Paragraph"/>
+    <w:basedOn w:val="Normal"/>
+    <w:uiPriority w:val="34"/>
+    <w:qFormat/>
+    <w:rsid w:val="00D31ABF"/>
+    <w:pPr>
+      <w:ind w:left="720"/>
+      <w:contextualSpacing/>
+    </w:pPr>
+  </w:style>
 </w:styles>
 </file>
 

</xml_diff>